<commit_message>
adding scheduling requirement to project 2 proposal document in week 7.
</commit_message>
<xml_diff>
--- a/docs/projectStuff/CSE341Project2Proposal.docx
+++ b/docs/projectStuff/CSE341Project2Proposal.docx
@@ -43,7 +43,7 @@
         <w:pStyle w:val="Heading1"/>
         <w:jc w:val="center"/>
       </w:pPr>
-      <w:bookmarkStart w:id="0" w:name="_Toc35259084"/>
+      <w:bookmarkStart w:id="0" w:name="_Toc39061015"/>
       <w:r>
         <w:t>General Info</w:t>
       </w:r>
@@ -64,8 +64,6 @@
       <w:r>
         <w:t>Proposed Application Name</w:t>
       </w:r>
-      <w:bookmarkStart w:id="1" w:name="_GoBack"/>
-      <w:bookmarkEnd w:id="1"/>
     </w:p>
     <w:p>
       <w:pPr>
@@ -82,6 +80,12 @@
     </w:p>
     <w:sdt>
       <w:sdtPr>
+        <w:rPr>
+          <w:rFonts w:asciiTheme="minorHAnsi" w:eastAsiaTheme="minorHAnsi" w:hAnsiTheme="minorHAnsi" w:cstheme="minorBidi"/>
+          <w:color w:val="auto"/>
+          <w:sz w:val="22"/>
+          <w:szCs w:val="22"/>
+        </w:rPr>
         <w:id w:val="653884941"/>
         <w:docPartObj>
           <w:docPartGallery w:val="Table of Contents"/>
@@ -90,13 +94,9 @@
       </w:sdtPr>
       <w:sdtEndPr>
         <w:rPr>
-          <w:rFonts w:asciiTheme="minorHAnsi" w:eastAsiaTheme="minorHAnsi" w:hAnsiTheme="minorHAnsi" w:cstheme="minorBidi"/>
           <w:b/>
           <w:bCs/>
           <w:noProof/>
-          <w:color w:val="auto"/>
-          <w:sz w:val="22"/>
-          <w:szCs w:val="22"/>
         </w:rPr>
       </w:sdtEndPr>
       <w:sdtContent>
@@ -128,7 +128,7 @@
           <w:r>
             <w:fldChar w:fldCharType="separate"/>
           </w:r>
-          <w:hyperlink w:anchor="_Toc35259084" w:history="1">
+          <w:hyperlink w:anchor="_Toc39061015" w:history="1">
             <w:r>
               <w:rPr>
                 <w:rStyle w:val="Hyperlink"/>
@@ -155,7 +155,7 @@
                 <w:noProof/>
                 <w:webHidden/>
               </w:rPr>
-              <w:instrText xml:space="preserve"> PAGEREF _Toc35259084 \h </w:instrText>
+              <w:instrText xml:space="preserve"> PAGEREF _Toc39061015 \h </w:instrText>
             </w:r>
             <w:r>
               <w:rPr>
@@ -197,7 +197,7 @@
               <w:noProof/>
             </w:rPr>
           </w:pPr>
-          <w:hyperlink w:anchor="_Toc35259085" w:history="1">
+          <w:hyperlink w:anchor="_Toc39061016" w:history="1">
             <w:r>
               <w:rPr>
                 <w:rStyle w:val="Hyperlink"/>
@@ -224,7 +224,7 @@
                 <w:noProof/>
                 <w:webHidden/>
               </w:rPr>
-              <w:instrText xml:space="preserve"> PAGEREF _Toc35259085 \h </w:instrText>
+              <w:instrText xml:space="preserve"> PAGEREF _Toc39061016 \h </w:instrText>
             </w:r>
             <w:r>
               <w:rPr>
@@ -266,7 +266,7 @@
               <w:noProof/>
             </w:rPr>
           </w:pPr>
-          <w:hyperlink w:anchor="_Toc35259086" w:history="1">
+          <w:hyperlink w:anchor="_Toc39061017" w:history="1">
             <w:r>
               <w:rPr>
                 <w:rStyle w:val="Hyperlink"/>
@@ -293,7 +293,7 @@
                 <w:noProof/>
                 <w:webHidden/>
               </w:rPr>
-              <w:instrText xml:space="preserve"> PAGEREF _Toc35259086 \h </w:instrText>
+              <w:instrText xml:space="preserve"> PAGEREF _Toc39061017 \h </w:instrText>
             </w:r>
             <w:r>
               <w:rPr>
@@ -335,7 +335,7 @@
               <w:noProof/>
             </w:rPr>
           </w:pPr>
-          <w:hyperlink w:anchor="_Toc35259087" w:history="1">
+          <w:hyperlink w:anchor="_Toc39061018" w:history="1">
             <w:r>
               <w:rPr>
                 <w:rStyle w:val="Hyperlink"/>
@@ -362,7 +362,7 @@
                 <w:noProof/>
                 <w:webHidden/>
               </w:rPr>
-              <w:instrText xml:space="preserve"> PAGEREF _Toc35259087 \h </w:instrText>
+              <w:instrText xml:space="preserve"> PAGEREF _Toc39061018 \h </w:instrText>
             </w:r>
             <w:r>
               <w:rPr>
@@ -404,7 +404,7 @@
               <w:noProof/>
             </w:rPr>
           </w:pPr>
-          <w:hyperlink w:anchor="_Toc35259088" w:history="1">
+          <w:hyperlink w:anchor="_Toc39061019" w:history="1">
             <w:r>
               <w:rPr>
                 <w:rStyle w:val="Hyperlink"/>
@@ -431,7 +431,7 @@
                 <w:noProof/>
                 <w:webHidden/>
               </w:rPr>
-              <w:instrText xml:space="preserve"> PAGEREF _Toc35259088 \h </w:instrText>
+              <w:instrText xml:space="preserve"> PAGEREF _Toc39061019 \h </w:instrText>
             </w:r>
             <w:r>
               <w:rPr>
@@ -473,7 +473,7 @@
               <w:noProof/>
             </w:rPr>
           </w:pPr>
-          <w:hyperlink w:anchor="_Toc35259089" w:history="1">
+          <w:hyperlink w:anchor="_Toc39061020" w:history="1">
             <w:r>
               <w:rPr>
                 <w:rStyle w:val="Hyperlink"/>
@@ -500,7 +500,7 @@
                 <w:noProof/>
                 <w:webHidden/>
               </w:rPr>
-              <w:instrText xml:space="preserve"> PAGEREF _Toc35259089 \h </w:instrText>
+              <w:instrText xml:space="preserve"> PAGEREF _Toc39061020 \h </w:instrText>
             </w:r>
             <w:r>
               <w:rPr>
@@ -542,7 +542,7 @@
               <w:noProof/>
             </w:rPr>
           </w:pPr>
-          <w:hyperlink w:anchor="_Toc35259090" w:history="1">
+          <w:hyperlink w:anchor="_Toc39061021" w:history="1">
             <w:r>
               <w:rPr>
                 <w:rStyle w:val="Hyperlink"/>
@@ -569,7 +569,7 @@
                 <w:noProof/>
                 <w:webHidden/>
               </w:rPr>
-              <w:instrText xml:space="preserve"> PAGEREF _Toc35259090 \h </w:instrText>
+              <w:instrText xml:space="preserve"> PAGEREF _Toc39061021 \h </w:instrText>
             </w:r>
             <w:r>
               <w:rPr>
@@ -611,7 +611,7 @@
               <w:noProof/>
             </w:rPr>
           </w:pPr>
-          <w:hyperlink w:anchor="_Toc35259091" w:history="1">
+          <w:hyperlink w:anchor="_Toc39061022" w:history="1">
             <w:r>
               <w:rPr>
                 <w:rStyle w:val="Hyperlink"/>
@@ -638,7 +638,7 @@
                 <w:noProof/>
                 <w:webHidden/>
               </w:rPr>
-              <w:instrText xml:space="preserve"> PAGEREF _Toc35259091 \h </w:instrText>
+              <w:instrText xml:space="preserve"> PAGEREF _Toc39061022 \h </w:instrText>
             </w:r>
             <w:r>
               <w:rPr>
@@ -680,7 +680,7 @@
               <w:noProof/>
             </w:rPr>
           </w:pPr>
-          <w:hyperlink w:anchor="_Toc35259092" w:history="1">
+          <w:hyperlink w:anchor="_Toc39061023" w:history="1">
             <w:r>
               <w:rPr>
                 <w:rStyle w:val="Hyperlink"/>
@@ -707,7 +707,7 @@
                 <w:noProof/>
                 <w:webHidden/>
               </w:rPr>
-              <w:instrText xml:space="preserve"> PAGEREF _Toc35259092 \h </w:instrText>
+              <w:instrText xml:space="preserve"> PAGEREF _Toc39061023 \h </w:instrText>
             </w:r>
             <w:r>
               <w:rPr>
@@ -749,7 +749,7 @@
               <w:noProof/>
             </w:rPr>
           </w:pPr>
-          <w:hyperlink w:anchor="_Toc35259093" w:history="1">
+          <w:hyperlink w:anchor="_Toc39061024" w:history="1">
             <w:r>
               <w:rPr>
                 <w:rStyle w:val="Hyperlink"/>
@@ -776,7 +776,7 @@
                 <w:noProof/>
                 <w:webHidden/>
               </w:rPr>
-              <w:instrText xml:space="preserve"> PAGEREF _Toc35259093 \h </w:instrText>
+              <w:instrText xml:space="preserve"> PAGEREF _Toc39061024 \h </w:instrText>
             </w:r>
             <w:r>
               <w:rPr>
@@ -818,7 +818,7 @@
               <w:noProof/>
             </w:rPr>
           </w:pPr>
-          <w:hyperlink w:anchor="_Toc35259094" w:history="1">
+          <w:hyperlink w:anchor="_Toc39061025" w:history="1">
             <w:r>
               <w:rPr>
                 <w:rStyle w:val="Hyperlink"/>
@@ -845,7 +845,7 @@
                 <w:noProof/>
                 <w:webHidden/>
               </w:rPr>
-              <w:instrText xml:space="preserve"> PAGEREF _Toc35259094 \h </w:instrText>
+              <w:instrText xml:space="preserve"> PAGEREF _Toc39061025 \h </w:instrText>
             </w:r>
             <w:r>
               <w:rPr>
@@ -887,7 +887,7 @@
               <w:noProof/>
             </w:rPr>
           </w:pPr>
-          <w:hyperlink w:anchor="_Toc35259095" w:history="1">
+          <w:hyperlink w:anchor="_Toc39061026" w:history="1">
             <w:r>
               <w:rPr>
                 <w:rStyle w:val="Hyperlink"/>
@@ -914,7 +914,7 @@
                 <w:noProof/>
                 <w:webHidden/>
               </w:rPr>
-              <w:instrText xml:space="preserve"> PAGEREF _Toc35259095 \h </w:instrText>
+              <w:instrText xml:space="preserve"> PAGEREF _Toc39061026 \h </w:instrText>
             </w:r>
             <w:r>
               <w:rPr>
@@ -956,7 +956,7 @@
               <w:noProof/>
             </w:rPr>
           </w:pPr>
-          <w:hyperlink w:anchor="_Toc35259096" w:history="1">
+          <w:hyperlink w:anchor="_Toc39061027" w:history="1">
             <w:r>
               <w:rPr>
                 <w:rStyle w:val="Hyperlink"/>
@@ -983,7 +983,7 @@
                 <w:noProof/>
                 <w:webHidden/>
               </w:rPr>
-              <w:instrText xml:space="preserve"> PAGEREF _Toc35259096 \h </w:instrText>
+              <w:instrText xml:space="preserve"> PAGEREF _Toc39061027 \h </w:instrText>
             </w:r>
             <w:r>
               <w:rPr>
@@ -1025,7 +1025,7 @@
               <w:noProof/>
             </w:rPr>
           </w:pPr>
-          <w:hyperlink w:anchor="_Toc35259097" w:history="1">
+          <w:hyperlink w:anchor="_Toc39061028" w:history="1">
             <w:r>
               <w:rPr>
                 <w:rStyle w:val="Hyperlink"/>
@@ -1052,7 +1052,76 @@
                 <w:noProof/>
                 <w:webHidden/>
               </w:rPr>
-              <w:instrText xml:space="preserve"> PAGEREF _Toc35259097 \h </w:instrText>
+              <w:instrText xml:space="preserve"> PAGEREF _Toc39061028 \h </w:instrText>
+            </w:r>
+            <w:r>
+              <w:rPr>
+                <w:noProof/>
+                <w:webHidden/>
+              </w:rPr>
+            </w:r>
+            <w:r>
+              <w:rPr>
+                <w:noProof/>
+                <w:webHidden/>
+              </w:rPr>
+              <w:fldChar w:fldCharType="separate"/>
+            </w:r>
+            <w:r>
+              <w:rPr>
+                <w:noProof/>
+                <w:webHidden/>
+              </w:rPr>
+              <w:t>3</w:t>
+            </w:r>
+            <w:r>
+              <w:rPr>
+                <w:noProof/>
+                <w:webHidden/>
+              </w:rPr>
+              <w:fldChar w:fldCharType="end"/>
+            </w:r>
+          </w:hyperlink>
+        </w:p>
+        <w:p>
+          <w:pPr>
+            <w:pStyle w:val="TOC1"/>
+            <w:tabs>
+              <w:tab w:val="right" w:leader="dot" w:pos="9350"/>
+            </w:tabs>
+            <w:rPr>
+              <w:rFonts w:eastAsiaTheme="minorEastAsia"/>
+              <w:noProof/>
+            </w:rPr>
+          </w:pPr>
+          <w:hyperlink w:anchor="_Toc39061029" w:history="1">
+            <w:r>
+              <w:rPr>
+                <w:rStyle w:val="Hyperlink"/>
+                <w:noProof/>
+              </w:rPr>
+              <w:t>Project Scheduling Timeline</w:t>
+            </w:r>
+            <w:r>
+              <w:rPr>
+                <w:noProof/>
+                <w:webHidden/>
+              </w:rPr>
+              <w:tab/>
+            </w:r>
+            <w:r>
+              <w:rPr>
+                <w:noProof/>
+                <w:webHidden/>
+              </w:rPr>
+              <w:fldChar w:fldCharType="begin"/>
+            </w:r>
+            <w:r>
+              <w:rPr>
+                <w:noProof/>
+                <w:webHidden/>
+              </w:rPr>
+              <w:instrText xml:space="preserve"> PAGEREF _Toc39061029 \h </w:instrText>
             </w:r>
             <w:r>
               <w:rPr>
@@ -1097,6 +1166,116 @@
     </w:sdt>
     <w:p>
       <w:pPr>
+        <w:pStyle w:val="Heading1"/>
+      </w:pPr>
+      <w:bookmarkStart w:id="1" w:name="_Toc39061016"/>
+      <w:r>
+        <w:lastRenderedPageBreak/>
+        <w:t>Application Info</w:t>
+      </w:r>
+      <w:bookmarkEnd w:id="1"/>
+    </w:p>
+    <w:p>
+      <w:pPr>
+        <w:pStyle w:val="Heading2"/>
+      </w:pPr>
+      <w:bookmarkStart w:id="2" w:name="_Toc39061017"/>
+      <w:r>
+        <w:t>What will the app be?</w:t>
+      </w:r>
+      <w:bookmarkEnd w:id="2"/>
+    </w:p>
+    <w:p/>
+    <w:p>
+      <w:pPr>
+        <w:pStyle w:val="Heading2"/>
+      </w:pPr>
+      <w:bookmarkStart w:id="3" w:name="_Toc39061018"/>
+      <w:r>
+        <w:t>What will the app do?</w:t>
+      </w:r>
+      <w:bookmarkEnd w:id="3"/>
+    </w:p>
+    <w:p/>
+    <w:p>
+      <w:pPr>
+        <w:pStyle w:val="Heading2"/>
+      </w:pPr>
+      <w:bookmarkStart w:id="4" w:name="_Toc39061019"/>
+      <w:r>
+        <w:t>What kind of data layer will you incorporate?</w:t>
+      </w:r>
+      <w:bookmarkEnd w:id="4"/>
+    </w:p>
+    <w:p/>
+    <w:p>
+      <w:pPr>
+        <w:pStyle w:val="Heading2"/>
+      </w:pPr>
+      <w:bookmarkStart w:id="5" w:name="_Toc39061020"/>
+      <w:r>
+        <w:t>Will you choose to use a frontend JavaScript framework? If so, which? If not, why not?</w:t>
+      </w:r>
+      <w:bookmarkEnd w:id="5"/>
+    </w:p>
+    <w:p/>
+    <w:p>
+      <w:pPr>
+        <w:pStyle w:val="Heading2"/>
+      </w:pPr>
+      <w:bookmarkStart w:id="6" w:name="_Toc39061021"/>
+      <w:r>
+        <w:t>How will your app utilize a login system?</w:t>
+      </w:r>
+      <w:bookmarkEnd w:id="6"/>
+    </w:p>
+    <w:p/>
+    <w:p>
+      <w:pPr>
+        <w:pStyle w:val="Heading2"/>
+      </w:pPr>
+      <w:bookmarkStart w:id="7" w:name="_Toc39061022"/>
+      <w:r>
+        <w:t>What views will change based on roles, or logged in status?</w:t>
+      </w:r>
+      <w:bookmarkEnd w:id="7"/>
+    </w:p>
+    <w:p/>
+    <w:p>
+      <w:pPr>
+        <w:pStyle w:val="Heading2"/>
+      </w:pPr>
+      <w:bookmarkStart w:id="8" w:name="_Toc39061023"/>
+      <w:r>
+        <w:t>What pieces of data in your app will need to be secured? How will you demonstrate web security principles in the development of this app?</w:t>
+      </w:r>
+      <w:bookmarkEnd w:id="8"/>
+    </w:p>
+    <w:p/>
+    <w:p>
+      <w:pPr>
+        <w:pStyle w:val="Heading2"/>
+      </w:pPr>
+      <w:bookmarkStart w:id="9" w:name="_Toc39061024"/>
+      <w:r>
+        <w:t>What file structure and program architecture will you use for this project? Why?</w:t>
+      </w:r>
+      <w:bookmarkEnd w:id="9"/>
+    </w:p>
+    <w:p/>
+    <w:p>
+      <w:pPr>
+        <w:pStyle w:val="Heading2"/>
+      </w:pPr>
+      <w:bookmarkStart w:id="10" w:name="_Toc39061025"/>
+      <w:r>
+        <w:t>What are potential stretch challenges that you could implement to get 100%?</w:t>
+      </w:r>
+      <w:bookmarkEnd w:id="10"/>
+    </w:p>
+    <w:p/>
+    <w:p>
+      <w:pPr>
         <w:rPr>
           <w:rFonts w:asciiTheme="majorHAnsi" w:eastAsiaTheme="majorEastAsia" w:hAnsiTheme="majorHAnsi" w:cstheme="majorBidi"/>
           <w:color w:val="2F5496" w:themeColor="accent1" w:themeShade="BF"/>
@@ -1107,138 +1286,14 @@
       <w:r>
         <w:br w:type="page"/>
       </w:r>
+      <w:bookmarkStart w:id="11" w:name="_GoBack"/>
+      <w:bookmarkEnd w:id="11"/>
     </w:p>
     <w:p>
       <w:pPr>
         <w:pStyle w:val="Heading1"/>
       </w:pPr>
-      <w:bookmarkStart w:id="2" w:name="_Toc35259085"/>
-      <w:r>
-        <w:lastRenderedPageBreak/>
-        <w:t>Application Info</w:t>
-      </w:r>
-      <w:bookmarkEnd w:id="2"/>
-    </w:p>
-    <w:p>
-      <w:pPr>
-        <w:pStyle w:val="Heading2"/>
-      </w:pPr>
-      <w:bookmarkStart w:id="3" w:name="_Toc35259086"/>
-      <w:r>
-        <w:t>What will the app be?</w:t>
-      </w:r>
-      <w:bookmarkEnd w:id="3"/>
-    </w:p>
-    <w:p/>
-    <w:p>
-      <w:pPr>
-        <w:pStyle w:val="Heading2"/>
-      </w:pPr>
-      <w:bookmarkStart w:id="4" w:name="_Toc35259087"/>
-      <w:r>
-        <w:t>What will the app do?</w:t>
-      </w:r>
-      <w:bookmarkEnd w:id="4"/>
-    </w:p>
-    <w:p/>
-    <w:p>
-      <w:pPr>
-        <w:pStyle w:val="Heading2"/>
-      </w:pPr>
-      <w:bookmarkStart w:id="5" w:name="_Toc35259088"/>
-      <w:r>
-        <w:t>What kind of data layer will you incorporate?</w:t>
-      </w:r>
-      <w:bookmarkEnd w:id="5"/>
-    </w:p>
-    <w:p/>
-    <w:p>
-      <w:pPr>
-        <w:pStyle w:val="Heading2"/>
-      </w:pPr>
-      <w:bookmarkStart w:id="6" w:name="_Toc35259089"/>
-      <w:r>
-        <w:t>Will you choose to use a frontend JavaScript framework? If so, which? If not, why not?</w:t>
-      </w:r>
-      <w:bookmarkEnd w:id="6"/>
-    </w:p>
-    <w:p/>
-    <w:p>
-      <w:pPr>
-        <w:pStyle w:val="Heading2"/>
-      </w:pPr>
-      <w:bookmarkStart w:id="7" w:name="_Toc35259090"/>
-      <w:r>
-        <w:t>How will your app utilize a login system?</w:t>
-      </w:r>
-      <w:bookmarkEnd w:id="7"/>
-    </w:p>
-    <w:p/>
-    <w:p>
-      <w:pPr>
-        <w:pStyle w:val="Heading2"/>
-      </w:pPr>
-      <w:bookmarkStart w:id="8" w:name="_Toc35259091"/>
-      <w:r>
-        <w:t>What views will change based on roles, or logged in status?</w:t>
-      </w:r>
-      <w:bookmarkEnd w:id="8"/>
-    </w:p>
-    <w:p/>
-    <w:p>
-      <w:pPr>
-        <w:pStyle w:val="Heading2"/>
-      </w:pPr>
-      <w:bookmarkStart w:id="9" w:name="_Toc35259092"/>
-      <w:r>
-        <w:t>What pieces of data in your app will need to be secured? How will you demonstrate web security principles in the development of this app?</w:t>
-      </w:r>
-      <w:bookmarkEnd w:id="9"/>
-    </w:p>
-    <w:p/>
-    <w:p>
-      <w:pPr>
-        <w:pStyle w:val="Heading2"/>
-      </w:pPr>
-      <w:bookmarkStart w:id="10" w:name="_Toc35259093"/>
-      <w:r>
-        <w:t>What file structure and program architecture will you use for this project? Why?</w:t>
-      </w:r>
-      <w:bookmarkEnd w:id="10"/>
-    </w:p>
-    <w:p/>
-    <w:p>
-      <w:pPr>
-        <w:pStyle w:val="Heading2"/>
-      </w:pPr>
-      <w:bookmarkStart w:id="11" w:name="_Toc35259094"/>
-      <w:r>
-        <w:t>What are potential stretch challenges that you could implement to get 100%</w:t>
-      </w:r>
-      <w:r>
-        <w:t>?</w:t>
-      </w:r>
-      <w:bookmarkEnd w:id="11"/>
-    </w:p>
-    <w:p/>
-    <w:p>
-      <w:pPr>
-        <w:rPr>
-          <w:rFonts w:asciiTheme="majorHAnsi" w:eastAsiaTheme="majorEastAsia" w:hAnsiTheme="majorHAnsi" w:cstheme="majorBidi"/>
-          <w:color w:val="2F5496" w:themeColor="accent1" w:themeShade="BF"/>
-          <w:sz w:val="32"/>
-          <w:szCs w:val="32"/>
-        </w:rPr>
-      </w:pPr>
-      <w:r>
-        <w:br w:type="page"/>
-      </w:r>
-    </w:p>
-    <w:p>
-      <w:pPr>
-        <w:pStyle w:val="Heading1"/>
-      </w:pPr>
-      <w:bookmarkStart w:id="12" w:name="_Toc35259095"/>
+      <w:bookmarkStart w:id="12" w:name="_Toc39061026"/>
       <w:r>
         <w:lastRenderedPageBreak/>
         <w:t>Potential Risks and Risk Mitigation Techniques</w:t>
@@ -1249,7 +1304,7 @@
       <w:pPr>
         <w:pStyle w:val="Heading2"/>
       </w:pPr>
-      <w:bookmarkStart w:id="13" w:name="_Toc35259096"/>
+      <w:bookmarkStart w:id="13" w:name="_Toc39061027"/>
       <w:r>
         <w:t>What are the risks involved with you being able to finish this project in a timely manner?</w:t>
       </w:r>
@@ -1260,18 +1315,164 @@
       <w:pPr>
         <w:pStyle w:val="Heading2"/>
       </w:pPr>
-      <w:bookmarkStart w:id="14" w:name="_Toc35259097"/>
+      <w:bookmarkStart w:id="14" w:name="_Toc39061028"/>
       <w:r>
         <w:t>How will you mitigate or overcome these risks?</w:t>
       </w:r>
       <w:bookmarkEnd w:id="14"/>
     </w:p>
+    <w:p/>
+    <w:p>
+      <w:pPr>
+        <w:pStyle w:val="Heading1"/>
+      </w:pPr>
+      <w:bookmarkStart w:id="15" w:name="_Toc39061029"/>
+      <w:r>
+        <w:t>Project Scheduling Timeline</w:t>
+      </w:r>
+      <w:bookmarkEnd w:id="15"/>
+    </w:p>
+    <w:p>
+      <w:r>
+        <w:t xml:space="preserve">Plan out when you will complete each phase of development listed in the </w:t>
+      </w:r>
+      <w:hyperlink r:id="rId8" w:history="1">
+        <w:r>
+          <w:rPr>
+            <w:rStyle w:val="Hyperlink"/>
+          </w:rPr>
+          <w:t>Project 2 High-level Tasks webpage</w:t>
+        </w:r>
+      </w:hyperlink>
+      <w:r>
+        <w:t xml:space="preserve"> within the allotted time to complete the project.</w:t>
+      </w:r>
+    </w:p>
+    <w:tbl>
+      <w:tblPr>
+        <w:tblStyle w:val="TableGrid"/>
+        <w:tblW w:w="0" w:type="auto"/>
+        <w:tblLook w:val="04A0" w:firstRow="1" w:lastRow="0" w:firstColumn="1" w:lastColumn="0" w:noHBand="0" w:noVBand="1"/>
+      </w:tblPr>
+      <w:tblGrid>
+        <w:gridCol w:w="4675"/>
+        <w:gridCol w:w="4675"/>
+      </w:tblGrid>
+      <w:tr>
+        <w:tc>
+          <w:tcPr>
+            <w:tcW w:w="4675" w:type="dxa"/>
+          </w:tcPr>
+          <w:p>
+            <w:r>
+              <w:t>Week 7 Tasks</w:t>
+            </w:r>
+          </w:p>
+        </w:tc>
+        <w:tc>
+          <w:tcPr>
+            <w:tcW w:w="4675" w:type="dxa"/>
+          </w:tcPr>
+          <w:p/>
+        </w:tc>
+      </w:tr>
+      <w:tr>
+        <w:tc>
+          <w:tcPr>
+            <w:tcW w:w="4675" w:type="dxa"/>
+          </w:tcPr>
+          <w:p>
+            <w:r>
+              <w:t>Week 8 Tasks</w:t>
+            </w:r>
+          </w:p>
+        </w:tc>
+        <w:tc>
+          <w:tcPr>
+            <w:tcW w:w="4675" w:type="dxa"/>
+          </w:tcPr>
+          <w:p/>
+        </w:tc>
+      </w:tr>
+      <w:tr>
+        <w:tc>
+          <w:tcPr>
+            <w:tcW w:w="4675" w:type="dxa"/>
+          </w:tcPr>
+          <w:p>
+            <w:r>
+              <w:t>Week 9 Tasks</w:t>
+            </w:r>
+          </w:p>
+        </w:tc>
+        <w:tc>
+          <w:tcPr>
+            <w:tcW w:w="4675" w:type="dxa"/>
+          </w:tcPr>
+          <w:p/>
+        </w:tc>
+      </w:tr>
+      <w:tr>
+        <w:tc>
+          <w:tcPr>
+            <w:tcW w:w="4675" w:type="dxa"/>
+          </w:tcPr>
+          <w:p>
+            <w:r>
+              <w:t>Week 10 Tasks</w:t>
+            </w:r>
+          </w:p>
+        </w:tc>
+        <w:tc>
+          <w:tcPr>
+            <w:tcW w:w="4675" w:type="dxa"/>
+          </w:tcPr>
+          <w:p/>
+        </w:tc>
+      </w:tr>
+      <w:tr>
+        <w:tc>
+          <w:tcPr>
+            <w:tcW w:w="4675" w:type="dxa"/>
+          </w:tcPr>
+          <w:p>
+            <w:r>
+              <w:t>Week 11 Tasks</w:t>
+            </w:r>
+          </w:p>
+        </w:tc>
+        <w:tc>
+          <w:tcPr>
+            <w:tcW w:w="4675" w:type="dxa"/>
+          </w:tcPr>
+          <w:p/>
+        </w:tc>
+      </w:tr>
+      <w:tr>
+        <w:tc>
+          <w:tcPr>
+            <w:tcW w:w="4675" w:type="dxa"/>
+          </w:tcPr>
+          <w:p>
+            <w:r>
+              <w:t>Week 12 Tasks</w:t>
+            </w:r>
+          </w:p>
+        </w:tc>
+        <w:tc>
+          <w:tcPr>
+            <w:tcW w:w="4675" w:type="dxa"/>
+          </w:tcPr>
+          <w:p/>
+        </w:tc>
+      </w:tr>
+    </w:tbl>
     <w:p/>
     <w:p/>
     <w:p/>
     <w:p/>
     <w:sectPr>
-      <w:headerReference w:type="default" r:id="rId8"/>
+      <w:headerReference w:type="default" r:id="rId9"/>
       <w:pgSz w:w="12240" w:h="15840"/>
       <w:pgMar w:top="1440" w:right="1440" w:bottom="1440" w:left="1440" w:header="720" w:footer="720" w:gutter="0"/>
       <w:cols w:space="720"/>
@@ -2106,6 +2307,37 @@
     <w:uiPriority w:val="99"/>
     <w:rsid w:val="0052496C"/>
   </w:style>
+  <w:style w:type="character" w:styleId="UnresolvedMention">
+    <w:name w:val="Unresolved Mention"/>
+    <w:basedOn w:val="DefaultParagraphFont"/>
+    <w:uiPriority w:val="99"/>
+    <w:semiHidden/>
+    <w:unhideWhenUsed/>
+    <w:rsid w:val="00FF33CB"/>
+    <w:rPr>
+      <w:color w:val="605E5C"/>
+      <w:shd w:val="clear" w:color="auto" w:fill="E1DFDD"/>
+    </w:rPr>
+  </w:style>
+  <w:style w:type="table" w:styleId="TableGrid">
+    <w:name w:val="Table Grid"/>
+    <w:basedOn w:val="TableNormal"/>
+    <w:uiPriority w:val="39"/>
+    <w:rsid w:val="00FF33CB"/>
+    <w:pPr>
+      <w:spacing w:after="0" w:line="240" w:lineRule="auto"/>
+    </w:pPr>
+    <w:tblPr>
+      <w:tblBorders>
+        <w:top w:val="single" w:sz="4" w:space="0" w:color="auto"/>
+        <w:left w:val="single" w:sz="4" w:space="0" w:color="auto"/>
+        <w:bottom w:val="single" w:sz="4" w:space="0" w:color="auto"/>
+        <w:right w:val="single" w:sz="4" w:space="0" w:color="auto"/>
+        <w:insideH w:val="single" w:sz="4" w:space="0" w:color="auto"/>
+        <w:insideV w:val="single" w:sz="4" w:space="0" w:color="auto"/>
+      </w:tblBorders>
+    </w:tblPr>
+  </w:style>
 </w:styles>
 </file>
 
@@ -2409,7 +2641,7 @@
 </file>
 
 <file path=customXml/itemProps1.xml><?xml version="1.0" encoding="utf-8"?>
-<ds:datastoreItem xmlns:ds="http://schemas.openxmlformats.org/officeDocument/2006/customXml" ds:itemID="{534F78DF-8507-4E82-BA6B-8A842079CEF0}">
+<ds:datastoreItem xmlns:ds="http://schemas.openxmlformats.org/officeDocument/2006/customXml" ds:itemID="{01930662-42F6-4A0D-9FC2-D3ECB8B8BCC7}">
   <ds:schemaRefs>
     <ds:schemaRef ds:uri="http://schemas.openxmlformats.org/officeDocument/2006/bibliography"/>
   </ds:schemaRefs>

</xml_diff>